<commit_message>
Updated TestPlan and Added ClientTester
</commit_message>
<xml_diff>
--- a/documents/Test Plan.docx
+++ b/documents/Test Plan.docx
@@ -17,13 +17,11 @@
     </w:p>
     <w:p>
       <w:r>
-        <w:t xml:space="preserve">Server, User, Supervisor, </w:t>
-      </w:r>
-      <w:proofErr w:type="spellStart"/>
-      <w:r>
-        <w:t>ChatRoom</w:t>
-      </w:r>
-      <w:proofErr w:type="spellEnd"/>
+        <w:t>Server, User, Supervisor, ChatRoom</w:t>
+      </w:r>
+      <w:r>
+        <w:t>, Client</w:t>
+      </w:r>
     </w:p>
     <w:p/>
     <w:p>
@@ -87,10 +85,7 @@
     </w:p>
     <w:p>
       <w:r>
-        <w:t xml:space="preserve">2. </w:t>
-      </w:r>
-      <w:r>
-        <w:t>User</w:t>
+        <w:t>2. User</w:t>
       </w:r>
     </w:p>
     <w:p>
@@ -141,44 +136,196 @@
         <w:t>User’s a</w:t>
       </w:r>
       <w:r>
-        <w:t xml:space="preserve">ctive </w:t>
-      </w:r>
-      <w:proofErr w:type="spellStart"/>
-      <w:r>
-        <w:t>ChatRoom</w:t>
-      </w:r>
-      <w:proofErr w:type="spellEnd"/>
+        <w:t xml:space="preserve">ctive ChatRoom </w:t>
+      </w:r>
+      <w:r>
+        <w:t xml:space="preserve">name </w:t>
+      </w:r>
+      <w:r>
+        <w:t>getter</w:t>
+      </w:r>
+    </w:p>
+    <w:p>
+      <w:pPr>
+        <w:pStyle w:val="ListParagraph"/>
+        <w:numPr>
+          <w:ilvl w:val="0"/>
+          <w:numId w:val="3"/>
+        </w:numPr>
+      </w:pPr>
+      <w:r>
+        <w:t>Name</w:t>
+      </w:r>
+      <w:r>
+        <w:t xml:space="preserve"> getter</w:t>
+      </w:r>
+    </w:p>
+    <w:p>
+      <w:pPr>
+        <w:pStyle w:val="ListParagraph"/>
+        <w:numPr>
+          <w:ilvl w:val="0"/>
+          <w:numId w:val="3"/>
+        </w:numPr>
+      </w:pPr>
+      <w:r>
+        <w:t>Password getter</w:t>
+      </w:r>
+    </w:p>
+    <w:p>
+      <w:pPr>
+        <w:pStyle w:val="ListParagraph"/>
+      </w:pPr>
+    </w:p>
+    <w:p>
+      <w:r>
+        <w:t>3. Supervisor</w:t>
+      </w:r>
+    </w:p>
+    <w:p>
+      <w:pPr>
+        <w:pStyle w:val="ListParagraph"/>
+        <w:numPr>
+          <w:ilvl w:val="0"/>
+          <w:numId w:val="4"/>
+        </w:numPr>
+      </w:pPr>
+      <w:r>
+        <w:t>Constructor</w:t>
+      </w:r>
+    </w:p>
+    <w:p>
+      <w:pPr>
+        <w:pStyle w:val="ListParagraph"/>
+        <w:numPr>
+          <w:ilvl w:val="0"/>
+          <w:numId w:val="7"/>
+        </w:numPr>
+      </w:pPr>
+      <w:r>
+        <w:t>Test case: Invoking the constructor and calling the parent class User’s constructor with the input</w:t>
+      </w:r>
+    </w:p>
+    <w:p>
+      <w:pPr>
+        <w:pStyle w:val="ListParagraph"/>
+        <w:numPr>
+          <w:ilvl w:val="0"/>
+          <w:numId w:val="4"/>
+        </w:numPr>
+      </w:pPr>
+      <w:r>
+        <w:t>Password changing (setting)</w:t>
+      </w:r>
+    </w:p>
+    <w:p>
+      <w:pPr>
+        <w:pStyle w:val="ListParagraph"/>
+        <w:numPr>
+          <w:ilvl w:val="0"/>
+          <w:numId w:val="7"/>
+        </w:numPr>
+      </w:pPr>
+      <w:r>
+        <w:t>Test case: Creating a Supervisor object with one password and ensuring the changePassword() method changes the object’s password attribute to the new password. This is checking using the getPassword() method.</w:t>
+      </w:r>
+    </w:p>
+    <w:p>
+      <w:pPr>
+        <w:pStyle w:val="ListParagraph"/>
+        <w:numPr>
+          <w:ilvl w:val="0"/>
+          <w:numId w:val="4"/>
+        </w:numPr>
+      </w:pPr>
+      <w:r>
+        <w:t>Name setting</w:t>
+      </w:r>
+    </w:p>
+    <w:p>
+      <w:pPr>
+        <w:pStyle w:val="ListParagraph"/>
+        <w:numPr>
+          <w:ilvl w:val="0"/>
+          <w:numId w:val="7"/>
+        </w:numPr>
+      </w:pPr>
+      <w:r>
+        <w:t>Test case:  Creating a Supervisor object with one name and ensuring the setName() method changes the object’s password attribute to the new name. This is tested using the getName() method.</w:t>
+      </w:r>
+    </w:p>
+    <w:p>
+      <w:pPr>
+        <w:pStyle w:val="ListParagraph"/>
+        <w:numPr>
+          <w:ilvl w:val="0"/>
+          <w:numId w:val="4"/>
+        </w:numPr>
+      </w:pPr>
+      <w:r>
+        <w:t>Supervisor’s</w:t>
+      </w:r>
+      <w:r>
+        <w:t xml:space="preserve"> ChatRoom </w:t>
+      </w:r>
+      <w:r>
+        <w:t xml:space="preserve">name </w:t>
+      </w:r>
+      <w:r>
+        <w:t>getter</w:t>
+      </w:r>
+    </w:p>
+    <w:p>
+      <w:pPr>
+        <w:pStyle w:val="ListParagraph"/>
+        <w:numPr>
+          <w:ilvl w:val="0"/>
+          <w:numId w:val="7"/>
+        </w:numPr>
+      </w:pPr>
+      <w:r>
+        <w:t>Test case:  Creating a Supervisor object and setting its active ChatRoom using the getActiveChatRoom() method. If the attribute changes from null to getActiveChatRoom()’s input, we know the method is working</w:t>
+      </w:r>
+      <w:r>
+        <w:t>.</w:t>
+      </w:r>
+    </w:p>
+    <w:p>
+      <w:pPr>
+        <w:pStyle w:val="ListParagraph"/>
+        <w:numPr>
+          <w:ilvl w:val="0"/>
+          <w:numId w:val="4"/>
+        </w:numPr>
+      </w:pPr>
+      <w:r>
+        <w:t>Name getter</w:t>
+      </w:r>
+    </w:p>
+    <w:p>
+      <w:pPr>
+        <w:pStyle w:val="ListParagraph"/>
+        <w:numPr>
+          <w:ilvl w:val="0"/>
+          <w:numId w:val="7"/>
+        </w:numPr>
+      </w:pPr>
+      <w:r>
+        <w:t>Test case: Creating a Supervisor object and invoking</w:t>
+      </w:r>
       <w:r>
         <w:t xml:space="preserve"> </w:t>
       </w:r>
       <w:r>
-        <w:t xml:space="preserve">name </w:t>
-      </w:r>
-      <w:r>
-        <w:t>getter</w:t>
-      </w:r>
-    </w:p>
-    <w:p>
-      <w:pPr>
-        <w:pStyle w:val="ListParagraph"/>
-        <w:numPr>
-          <w:ilvl w:val="0"/>
-          <w:numId w:val="3"/>
-        </w:numPr>
-      </w:pPr>
-      <w:r>
-        <w:t>Name</w:t>
-      </w:r>
-      <w:r>
-        <w:t xml:space="preserve"> getter</w:t>
-      </w:r>
-    </w:p>
-    <w:p>
-      <w:pPr>
-        <w:pStyle w:val="ListParagraph"/>
-        <w:numPr>
-          <w:ilvl w:val="0"/>
-          <w:numId w:val="3"/>
+        <w:t xml:space="preserve">the  getName() method on the object. </w:t>
+      </w:r>
+    </w:p>
+    <w:p>
+      <w:pPr>
+        <w:pStyle w:val="ListParagraph"/>
+        <w:numPr>
+          <w:ilvl w:val="0"/>
+          <w:numId w:val="4"/>
         </w:numPr>
       </w:pPr>
       <w:r>
@@ -188,436 +335,888 @@
     <w:p>
       <w:pPr>
         <w:pStyle w:val="ListParagraph"/>
-      </w:pPr>
-    </w:p>
-    <w:p>
-      <w:r>
-        <w:t>3. Supervisor</w:t>
-      </w:r>
-    </w:p>
-    <w:p>
-      <w:pPr>
-        <w:pStyle w:val="ListParagraph"/>
-        <w:numPr>
-          <w:ilvl w:val="0"/>
-          <w:numId w:val="4"/>
-        </w:numPr>
-      </w:pPr>
-      <w:r>
-        <w:t>Constructor</w:t>
-      </w:r>
-    </w:p>
-    <w:p>
-      <w:pPr>
-        <w:pStyle w:val="ListParagraph"/>
         <w:numPr>
           <w:ilvl w:val="0"/>
           <w:numId w:val="7"/>
         </w:numPr>
       </w:pPr>
       <w:r>
-        <w:t>Test case: Invoking the constructor and calling the parent class User’s constructor with the input</w:t>
-      </w:r>
-    </w:p>
-    <w:p>
-      <w:pPr>
-        <w:pStyle w:val="ListParagraph"/>
-        <w:numPr>
-          <w:ilvl w:val="0"/>
-          <w:numId w:val="4"/>
-        </w:numPr>
-      </w:pPr>
-      <w:r>
-        <w:t>Password changing (setting)</w:t>
-      </w:r>
-    </w:p>
-    <w:p>
-      <w:pPr>
-        <w:pStyle w:val="ListParagraph"/>
-        <w:numPr>
-          <w:ilvl w:val="0"/>
-          <w:numId w:val="7"/>
-        </w:numPr>
-      </w:pPr>
-      <w:r>
-        <w:t xml:space="preserve">Test case: Creating a Supervisor object with one password and ensuring the </w:t>
-      </w:r>
-      <w:proofErr w:type="spellStart"/>
-      <w:proofErr w:type="gramStart"/>
-      <w:r>
-        <w:t>changePassword</w:t>
-      </w:r>
-      <w:proofErr w:type="spellEnd"/>
-      <w:r>
-        <w:t>(</w:t>
-      </w:r>
-      <w:proofErr w:type="gramEnd"/>
-      <w:r>
-        <w:t xml:space="preserve">) method changes the object’s password attribute to the new password. This is checking using the </w:t>
-      </w:r>
-      <w:proofErr w:type="spellStart"/>
-      <w:proofErr w:type="gramStart"/>
-      <w:r>
-        <w:t>getPassword</w:t>
-      </w:r>
-      <w:proofErr w:type="spellEnd"/>
-      <w:r>
-        <w:t>(</w:t>
-      </w:r>
-      <w:proofErr w:type="gramEnd"/>
-      <w:r>
-        <w:t>) method.</w:t>
-      </w:r>
-    </w:p>
-    <w:p>
-      <w:pPr>
-        <w:pStyle w:val="ListParagraph"/>
-        <w:numPr>
-          <w:ilvl w:val="0"/>
-          <w:numId w:val="4"/>
-        </w:numPr>
-      </w:pPr>
-      <w:r>
-        <w:t>Name setting</w:t>
-      </w:r>
-    </w:p>
-    <w:p>
-      <w:pPr>
-        <w:pStyle w:val="ListParagraph"/>
-        <w:numPr>
-          <w:ilvl w:val="0"/>
-          <w:numId w:val="7"/>
+        <w:t xml:space="preserve">Test case: Creating a Supervisor object and invoking the  getPassword() method on the object. </w:t>
+      </w:r>
+    </w:p>
+    <w:p>
+      <w:pPr>
+        <w:pStyle w:val="ListParagraph"/>
+        <w:ind w:left="1080"/>
+      </w:pPr>
+    </w:p>
+    <w:p>
+      <w:r>
+        <w:lastRenderedPageBreak/>
+        <w:t>4. ChatRoom</w:t>
+      </w:r>
+    </w:p>
+    <w:p>
+      <w:pPr>
+        <w:pStyle w:val="ListParagraph"/>
+        <w:numPr>
+          <w:ilvl w:val="0"/>
+          <w:numId w:val="5"/>
+        </w:numPr>
+      </w:pPr>
+      <w:r>
+        <w:t>Adding Users/Supervisors</w:t>
+      </w:r>
+    </w:p>
+    <w:p>
+      <w:pPr>
+        <w:pStyle w:val="ListParagraph"/>
+        <w:numPr>
+          <w:ilvl w:val="0"/>
+          <w:numId w:val="5"/>
+        </w:numPr>
+      </w:pPr>
+      <w:r>
+        <w:t>Room name getter</w:t>
+      </w:r>
+    </w:p>
+    <w:p>
+      <w:pPr>
+        <w:pStyle w:val="ListParagraph"/>
+        <w:numPr>
+          <w:ilvl w:val="0"/>
+          <w:numId w:val="5"/>
+        </w:numPr>
+      </w:pPr>
+      <w:r>
+        <w:t>Lock preventing access by new participants</w:t>
+      </w:r>
+    </w:p>
+    <w:p>
+      <w:pPr>
+        <w:pStyle w:val="ListParagraph"/>
+        <w:numPr>
+          <w:ilvl w:val="0"/>
+          <w:numId w:val="5"/>
+        </w:numPr>
+      </w:pPr>
+      <w:r>
+        <w:t>Locking the room</w:t>
+      </w:r>
+    </w:p>
+    <w:p>
+      <w:pPr>
+        <w:pStyle w:val="ListParagraph"/>
+        <w:numPr>
+          <w:ilvl w:val="0"/>
+          <w:numId w:val="5"/>
+        </w:numPr>
+      </w:pPr>
+      <w:r>
+        <w:t>Unlocking the room</w:t>
+      </w:r>
+    </w:p>
+    <w:p>
+      <w:pPr>
+        <w:pStyle w:val="ListParagraph"/>
+        <w:numPr>
+          <w:ilvl w:val="0"/>
+          <w:numId w:val="5"/>
+        </w:numPr>
+      </w:pPr>
+      <w:r>
+        <w:t>Removing Users/Supervisors</w:t>
+      </w:r>
+    </w:p>
+    <w:p>
+      <w:pPr>
+        <w:pStyle w:val="ListParagraph"/>
+        <w:numPr>
+          <w:ilvl w:val="0"/>
+          <w:numId w:val="5"/>
+        </w:numPr>
+      </w:pPr>
+      <w:r>
+        <w:t>Active user count getter</w:t>
+      </w:r>
+    </w:p>
+    <w:p>
+      <w:pPr>
+        <w:pStyle w:val="ListParagraph"/>
+        <w:numPr>
+          <w:ilvl w:val="0"/>
+          <w:numId w:val="5"/>
+        </w:numPr>
+      </w:pPr>
+      <w:r>
+        <w:t>Incrementing the active user count</w:t>
+      </w:r>
+    </w:p>
+    <w:p>
+      <w:pPr>
+        <w:pStyle w:val="ListParagraph"/>
+        <w:numPr>
+          <w:ilvl w:val="0"/>
+          <w:numId w:val="5"/>
+        </w:numPr>
+      </w:pPr>
+      <w:r>
+        <w:t>Decrementing the active user count</w:t>
+      </w:r>
+    </w:p>
+    <w:p>
+      <w:r>
+        <w:t xml:space="preserve">4. </w:t>
+      </w:r>
+      <w:r>
+        <w:t>Client</w:t>
+      </w:r>
+      <w:r>
+        <w:t xml:space="preserve"> – Note that this test </w:t>
+      </w:r>
+      <w:r>
+        <w:t>has to run simultaneously with the Server</w:t>
+      </w:r>
+      <w:r>
+        <w:t xml:space="preserve"> and the server must be reset every time the test is to be performed.</w:t>
+      </w:r>
+    </w:p>
+    <w:p>
+      <w:pPr>
+        <w:pStyle w:val="ListParagraph"/>
+        <w:numPr>
+          <w:ilvl w:val="0"/>
+          <w:numId w:val="8"/>
+        </w:numPr>
+      </w:pPr>
+      <w:r>
+        <w:t>Get</w:t>
+      </w:r>
+      <w:r>
+        <w:t>ting</w:t>
+      </w:r>
+      <w:r>
+        <w:t xml:space="preserve"> socket</w:t>
+      </w:r>
+      <w:r>
+        <w:t xml:space="preserve"> after connecting to Server</w:t>
+      </w:r>
+    </w:p>
+    <w:p>
+      <w:pPr>
+        <w:pStyle w:val="ListParagraph"/>
+        <w:numPr>
+          <w:ilvl w:val="1"/>
+          <w:numId w:val="8"/>
         </w:numPr>
       </w:pPr>
       <w:r>
         <w:t xml:space="preserve">Test case: </w:t>
       </w:r>
       <w:r>
-        <w:t xml:space="preserve"> Creating a Supervisor object with one </w:t>
+        <w:t xml:space="preserve">Once a client is connected to the Server, </w:t>
+      </w:r>
+      <w:r>
+        <w:t>test that the port is ‘1234’.</w:t>
+      </w:r>
+    </w:p>
+    <w:p>
+      <w:pPr>
+        <w:pStyle w:val="ListParagraph"/>
+        <w:numPr>
+          <w:ilvl w:val="0"/>
+          <w:numId w:val="8"/>
+        </w:numPr>
+      </w:pPr>
+      <w:r>
+        <w:t>Log</w:t>
+      </w:r>
+      <w:r>
+        <w:t>ging in</w:t>
+      </w:r>
+    </w:p>
+    <w:p>
+      <w:pPr>
+        <w:pStyle w:val="ListParagraph"/>
+        <w:numPr>
+          <w:ilvl w:val="1"/>
+          <w:numId w:val="8"/>
+        </w:numPr>
+      </w:pPr>
+      <w:r>
+        <w:t xml:space="preserve">Test case: Login with a </w:t>
+      </w:r>
+      <w:r>
+        <w:t>valid username and password</w:t>
+      </w:r>
+      <w:r>
+        <w:t xml:space="preserve"> using the login() method</w:t>
+      </w:r>
+      <w:r>
+        <w:t xml:space="preserve">, and </w:t>
+      </w:r>
+      <w:r>
+        <w:t xml:space="preserve">check that the </w:t>
+      </w:r>
+      <w:r>
+        <w:t>authentication</w:t>
+      </w:r>
+      <w:r>
+        <w:t xml:space="preserve"> variable is true.</w:t>
+      </w:r>
+    </w:p>
+    <w:p>
+      <w:pPr>
+        <w:pStyle w:val="ListParagraph"/>
+        <w:numPr>
+          <w:ilvl w:val="0"/>
+          <w:numId w:val="8"/>
+        </w:numPr>
+      </w:pPr>
+      <w:r>
+        <w:t>Creating a chatroom</w:t>
+      </w:r>
+    </w:p>
+    <w:p>
+      <w:pPr>
+        <w:pStyle w:val="ListParagraph"/>
+        <w:numPr>
+          <w:ilvl w:val="1"/>
+          <w:numId w:val="8"/>
+        </w:numPr>
+      </w:pPr>
+      <w:r>
+        <w:t>Test case: Login</w:t>
+      </w:r>
+      <w:r>
+        <w:t xml:space="preserve"> and create a new room</w:t>
+      </w:r>
+      <w:r>
+        <w:t xml:space="preserve"> using </w:t>
+      </w:r>
+      <w:r>
+        <w:t>createChat</w:t>
+      </w:r>
+      <w:r>
+        <w:t>r</w:t>
+      </w:r>
+      <w:r>
+        <w:t>oom()</w:t>
+      </w:r>
+      <w:r>
+        <w:t>. Test that the message received by the server is “VERIFIED”.</w:t>
+      </w:r>
+    </w:p>
+    <w:p>
+      <w:pPr>
+        <w:pStyle w:val="ListParagraph"/>
+        <w:numPr>
+          <w:ilvl w:val="0"/>
+          <w:numId w:val="8"/>
+        </w:numPr>
+      </w:pPr>
+      <w:r>
+        <w:t>Joining a chatroom</w:t>
+      </w:r>
+    </w:p>
+    <w:p>
+      <w:pPr>
+        <w:pStyle w:val="ListParagraph"/>
+        <w:numPr>
+          <w:ilvl w:val="1"/>
+          <w:numId w:val="8"/>
+        </w:numPr>
+      </w:pPr>
+      <w:r>
+        <w:t>Test case: Login</w:t>
+      </w:r>
+      <w:r>
+        <w:t>, create a new room, l</w:t>
+      </w:r>
+      <w:r>
+        <w:t xml:space="preserve">eave the room, and </w:t>
+      </w:r>
+      <w:r>
+        <w:t>joins</w:t>
+      </w:r>
+      <w:r>
+        <w:t xml:space="preserve"> th</w:t>
+      </w:r>
+      <w:r>
+        <w:t>at</w:t>
+      </w:r>
+      <w:r>
+        <w:t xml:space="preserve"> same room</w:t>
+      </w:r>
+      <w:r>
+        <w:t xml:space="preserve"> with the joinChat</w:t>
+      </w:r>
+      <w:r>
+        <w:t>room() method</w:t>
+      </w:r>
+      <w:r>
+        <w:t xml:space="preserve">. </w:t>
+      </w:r>
+      <w:r>
+        <w:t xml:space="preserve">Test that the message received by the server </w:t>
+      </w:r>
+      <w:r>
+        <w:t>has the status</w:t>
+      </w:r>
+      <w:r>
+        <w:t xml:space="preserve"> “VERIFIED”.</w:t>
+      </w:r>
+    </w:p>
+    <w:p>
+      <w:pPr>
+        <w:pStyle w:val="ListParagraph"/>
+        <w:numPr>
+          <w:ilvl w:val="0"/>
+          <w:numId w:val="8"/>
+        </w:numPr>
+      </w:pPr>
+      <w:r>
+        <w:t>Leaving a chatroom</w:t>
+      </w:r>
+    </w:p>
+    <w:p>
+      <w:pPr>
+        <w:pStyle w:val="ListParagraph"/>
+        <w:numPr>
+          <w:ilvl w:val="1"/>
+          <w:numId w:val="8"/>
+        </w:numPr>
+      </w:pPr>
+      <w:r>
+        <w:t>Test case: Login</w:t>
+      </w:r>
+      <w:r>
+        <w:t xml:space="preserve">, create a new room, and leave </w:t>
+      </w:r>
+      <w:r>
+        <w:t>the room</w:t>
+      </w:r>
+      <w:r>
+        <w:t xml:space="preserve"> with the leaveChatroom() method</w:t>
+      </w:r>
+      <w:r>
+        <w:t xml:space="preserve">. Test that the message received from the server </w:t>
+      </w:r>
+      <w:r>
+        <w:t>has the status</w:t>
+      </w:r>
+      <w:r>
+        <w:t xml:space="preserve"> “VERIFIED”.</w:t>
+      </w:r>
+    </w:p>
+    <w:p>
+      <w:pPr>
+        <w:pStyle w:val="ListParagraph"/>
+        <w:numPr>
+          <w:ilvl w:val="0"/>
+          <w:numId w:val="8"/>
+        </w:numPr>
+      </w:pPr>
+      <w:r>
+        <w:t>Changing a password (two parts)</w:t>
+      </w:r>
+    </w:p>
+    <w:p>
+      <w:pPr>
+        <w:pStyle w:val="ListParagraph"/>
+        <w:numPr>
+          <w:ilvl w:val="1"/>
+          <w:numId w:val="8"/>
+        </w:numPr>
+      </w:pPr>
+      <w:r>
+        <w:t xml:space="preserve">Test case: Two functions are used for this test. The first </w:t>
+      </w:r>
+      <w:r>
+        <w:t>logs in and changes the password of the user</w:t>
+      </w:r>
+      <w:r>
+        <w:t xml:space="preserve"> with the  changePass() method</w:t>
+      </w:r>
+      <w:r>
+        <w:t xml:space="preserve">. The second function logs in as the same user </w:t>
+      </w:r>
+      <w:r>
+        <w:t xml:space="preserve">with the </w:t>
+      </w:r>
+      <w:r>
+        <w:t>changed password.</w:t>
+      </w:r>
+    </w:p>
+    <w:p>
+      <w:pPr>
+        <w:pStyle w:val="ListParagraph"/>
+        <w:numPr>
+          <w:ilvl w:val="0"/>
+          <w:numId w:val="8"/>
+        </w:numPr>
+      </w:pPr>
+      <w:r>
+        <w:t>Display</w:t>
+      </w:r>
+      <w:r>
+        <w:t>ing users</w:t>
+      </w:r>
+    </w:p>
+    <w:p>
+      <w:pPr>
+        <w:pStyle w:val="ListParagraph"/>
+        <w:numPr>
+          <w:ilvl w:val="1"/>
+          <w:numId w:val="8"/>
+        </w:numPr>
+      </w:pPr>
+      <w:r>
+        <w:t xml:space="preserve">Test case: </w:t>
+      </w:r>
+      <w:r>
+        <w:t xml:space="preserve">Logs in and uses the </w:t>
+      </w:r>
+      <w:r>
+        <w:t>displayUsers() method. The returned message from the server should be “VERIFIED”.</w:t>
+      </w:r>
+    </w:p>
+    <w:p>
+      <w:pPr>
+        <w:pStyle w:val="ListParagraph"/>
+        <w:numPr>
+          <w:ilvl w:val="0"/>
+          <w:numId w:val="8"/>
+        </w:numPr>
+      </w:pPr>
+      <w:r>
+        <w:t xml:space="preserve">Locking </w:t>
+      </w:r>
+      <w:r>
+        <w:t>c</w:t>
+      </w:r>
+      <w:r>
+        <w:t>hat</w:t>
+      </w:r>
+      <w:r>
+        <w:t>room</w:t>
+      </w:r>
+    </w:p>
+    <w:p>
+      <w:pPr>
+        <w:pStyle w:val="ListParagraph"/>
+        <w:numPr>
+          <w:ilvl w:val="1"/>
+          <w:numId w:val="8"/>
+        </w:numPr>
+      </w:pPr>
+      <w:r>
+        <w:t>Test case:</w:t>
+      </w:r>
+      <w:r>
+        <w:t xml:space="preserve"> Logs in, creates a chatroom, and </w:t>
+      </w:r>
+      <w:r>
+        <w:t>locks the chatroom using the setChatLock() method.</w:t>
+      </w:r>
+      <w:r>
+        <w:t xml:space="preserve"> </w:t>
+      </w:r>
+      <w:r>
+        <w:t>The returned message from the server should be “VERIFIED”.</w:t>
+      </w:r>
+    </w:p>
+    <w:p>
+      <w:pPr>
+        <w:pStyle w:val="ListParagraph"/>
+        <w:numPr>
+          <w:ilvl w:val="0"/>
+          <w:numId w:val="8"/>
+        </w:numPr>
+      </w:pPr>
+      <w:r>
+        <w:t xml:space="preserve">Unlocking </w:t>
+      </w:r>
+      <w:r>
+        <w:t>c</w:t>
+      </w:r>
+      <w:r>
+        <w:t>hatroom</w:t>
+      </w:r>
+    </w:p>
+    <w:p>
+      <w:pPr>
+        <w:pStyle w:val="ListParagraph"/>
+        <w:numPr>
+          <w:ilvl w:val="1"/>
+          <w:numId w:val="8"/>
+        </w:numPr>
+      </w:pPr>
+      <w:r>
+        <w:t xml:space="preserve">Test case: Logs in, creates a chatroom, locks the chatroom, and unlocks the chatroom using the setChatUnlock() method. </w:t>
+      </w:r>
+      <w:r>
+        <w:t>The returned message from the server should be “VERIFIED”.</w:t>
+      </w:r>
+    </w:p>
+    <w:p>
+      <w:pPr>
+        <w:pStyle w:val="ListParagraph"/>
+        <w:numPr>
+          <w:ilvl w:val="0"/>
+          <w:numId w:val="8"/>
+        </w:numPr>
+      </w:pPr>
+      <w:r>
+        <w:t xml:space="preserve">Displaying </w:t>
+      </w:r>
+      <w:r>
+        <w:t>c</w:t>
+      </w:r>
+      <w:r>
+        <w:t>hatrooms</w:t>
+      </w:r>
+    </w:p>
+    <w:p>
+      <w:pPr>
+        <w:pStyle w:val="ListParagraph"/>
+        <w:numPr>
+          <w:ilvl w:val="1"/>
+          <w:numId w:val="8"/>
+        </w:numPr>
+      </w:pPr>
+      <w:r>
+        <w:lastRenderedPageBreak/>
+        <w:t xml:space="preserve">Test case: Logs in </w:t>
+      </w:r>
+      <w:r>
+        <w:t>and displays chatrooms using the displayChat</w:t>
+      </w:r>
+      <w:r>
+        <w:t>R</w:t>
+      </w:r>
+      <w:r>
+        <w:t>oom</w:t>
+      </w:r>
+      <w:r>
+        <w:t xml:space="preserve">s() method. </w:t>
+      </w:r>
+      <w:r>
+        <w:t>The returned message from the server should be “VERIFIED”.</w:t>
+      </w:r>
+    </w:p>
+    <w:p>
+      <w:pPr>
+        <w:pStyle w:val="ListParagraph"/>
+        <w:numPr>
+          <w:ilvl w:val="0"/>
+          <w:numId w:val="8"/>
+        </w:numPr>
+      </w:pPr>
+      <w:r>
+        <w:t xml:space="preserve">Sending a </w:t>
+      </w:r>
+      <w:r>
+        <w:t>c</w:t>
+      </w:r>
+      <w:r>
+        <w:t>hat message</w:t>
+      </w:r>
+    </w:p>
+    <w:p>
+      <w:pPr>
+        <w:pStyle w:val="ListParagraph"/>
+        <w:numPr>
+          <w:ilvl w:val="1"/>
+          <w:numId w:val="8"/>
+        </w:numPr>
+      </w:pPr>
+      <w:r>
+        <w:t xml:space="preserve">Test case: </w:t>
+      </w:r>
+      <w:r>
+        <w:t xml:space="preserve">Logs in, creates a chatroom, and sends a message using the deliverMessage() method. </w:t>
+      </w:r>
+      <w:r>
+        <w:t>The returned message from the server shoul</w:t>
+      </w:r>
+      <w:r>
+        <w:t xml:space="preserve">d have a text of the username, </w:t>
+      </w:r>
+      <w:r>
+        <w:t xml:space="preserve">inputted message, and sent receipt. </w:t>
+      </w:r>
+    </w:p>
+    <w:p>
+      <w:pPr>
+        <w:pStyle w:val="ListParagraph"/>
+        <w:numPr>
+          <w:ilvl w:val="0"/>
+          <w:numId w:val="8"/>
+        </w:numPr>
+      </w:pPr>
+      <w:r>
+        <w:t>Creating a user (two parts)</w:t>
+      </w:r>
+    </w:p>
+    <w:p>
+      <w:pPr>
+        <w:pStyle w:val="ListParagraph"/>
+        <w:numPr>
+          <w:ilvl w:val="1"/>
+          <w:numId w:val="8"/>
+        </w:numPr>
+      </w:pPr>
+      <w:r>
+        <w:t xml:space="preserve">Test case: </w:t>
+      </w:r>
+      <w:r>
+        <w:t>Two functions are used to create a user. A supervisor logs in and creates a user</w:t>
+      </w:r>
+      <w:r>
+        <w:t xml:space="preserve"> with the createUser() method. The second function </w:t>
+      </w:r>
+      <w:r>
+        <w:t>logs in with the new user</w:t>
       </w:r>
       <w:r>
         <w:t>name</w:t>
       </w:r>
       <w:r>
-        <w:t xml:space="preserve"> and ensuring the </w:t>
-      </w:r>
-      <w:proofErr w:type="spellStart"/>
-      <w:proofErr w:type="gramStart"/>
-      <w:r>
-        <w:t>setName</w:t>
-      </w:r>
-      <w:proofErr w:type="spellEnd"/>
-      <w:r>
-        <w:t>(</w:t>
-      </w:r>
-      <w:proofErr w:type="gramEnd"/>
-      <w:r>
-        <w:t>) method changes the object’s password attribute</w:t>
-      </w:r>
-      <w:r>
-        <w:t xml:space="preserve"> to the new name. This is tested using the </w:t>
-      </w:r>
-      <w:proofErr w:type="spellStart"/>
-      <w:proofErr w:type="gramStart"/>
-      <w:r>
-        <w:t>getName</w:t>
-      </w:r>
-      <w:proofErr w:type="spellEnd"/>
-      <w:r>
-        <w:t>(</w:t>
-      </w:r>
-      <w:proofErr w:type="gramEnd"/>
-      <w:r>
-        <w:t>) method.</w:t>
-      </w:r>
-    </w:p>
-    <w:p>
-      <w:pPr>
-        <w:pStyle w:val="ListParagraph"/>
-        <w:numPr>
-          <w:ilvl w:val="0"/>
-          <w:numId w:val="4"/>
-        </w:numPr>
-      </w:pPr>
-      <w:r>
-        <w:t>Supervisor’s</w:t>
-      </w:r>
-      <w:r>
-        <w:t xml:space="preserve"> </w:t>
-      </w:r>
-      <w:proofErr w:type="spellStart"/>
-      <w:r>
-        <w:t>ChatRoom</w:t>
-      </w:r>
-      <w:proofErr w:type="spellEnd"/>
-      <w:r>
-        <w:t xml:space="preserve"> </w:t>
-      </w:r>
-      <w:r>
-        <w:t xml:space="preserve">name </w:t>
-      </w:r>
-      <w:r>
-        <w:t>getter</w:t>
-      </w:r>
-    </w:p>
-    <w:p>
-      <w:pPr>
-        <w:pStyle w:val="ListParagraph"/>
-        <w:numPr>
-          <w:ilvl w:val="0"/>
-          <w:numId w:val="7"/>
+        <w:t xml:space="preserve"> and password. </w:t>
+      </w:r>
+      <w:r>
+        <w:t>We check if the login was successful by checking the authenticated variable</w:t>
+      </w:r>
+      <w:r>
+        <w:t>.</w:t>
+      </w:r>
+    </w:p>
+    <w:p>
+      <w:pPr>
+        <w:pStyle w:val="ListParagraph"/>
+        <w:numPr>
+          <w:ilvl w:val="0"/>
+          <w:numId w:val="8"/>
+        </w:numPr>
+      </w:pPr>
+      <w:r>
+        <w:t>Creating a supervisor (two parts)</w:t>
+      </w:r>
+    </w:p>
+    <w:p>
+      <w:pPr>
+        <w:pStyle w:val="ListParagraph"/>
+        <w:numPr>
+          <w:ilvl w:val="1"/>
+          <w:numId w:val="8"/>
+        </w:numPr>
+      </w:pPr>
+      <w:r>
+        <w:t xml:space="preserve">Test case: Two functions are used to create a </w:t>
+      </w:r>
+      <w:r>
+        <w:t>supervisor</w:t>
+      </w:r>
+      <w:r>
+        <w:t xml:space="preserve">. A supervisor logs in and creates a </w:t>
+      </w:r>
+      <w:r>
+        <w:t>supervisor</w:t>
+      </w:r>
+      <w:r>
+        <w:t xml:space="preserve"> with the create</w:t>
+      </w:r>
+      <w:r>
+        <w:t>Super</w:t>
+      </w:r>
+      <w:r>
+        <w:t>() method. The second function logs in with the new user</w:t>
+      </w:r>
+      <w:r>
+        <w:t>name</w:t>
+      </w:r>
+      <w:r>
+        <w:t xml:space="preserve"> and password. We check if the login was successful by checking the authenticated variable.</w:t>
+      </w:r>
+    </w:p>
+    <w:p>
+      <w:pPr>
+        <w:pStyle w:val="ListParagraph"/>
+        <w:numPr>
+          <w:ilvl w:val="0"/>
+          <w:numId w:val="8"/>
+        </w:numPr>
+      </w:pPr>
+      <w:r>
+        <w:t xml:space="preserve">Deleting a </w:t>
+      </w:r>
+      <w:r>
+        <w:t>user (two parts)</w:t>
+      </w:r>
+    </w:p>
+    <w:p>
+      <w:pPr>
+        <w:pStyle w:val="ListParagraph"/>
+        <w:numPr>
+          <w:ilvl w:val="1"/>
+          <w:numId w:val="8"/>
+        </w:numPr>
+      </w:pPr>
+      <w:r>
+        <w:t>Test case: Because we created a new user and supervisor above, we delete them</w:t>
+      </w:r>
+      <w:r>
+        <w:t xml:space="preserve">. We log in as a supervisor, delete both users using the deleteUser() method. A second function is used to attempt to login using the </w:t>
+      </w:r>
+      <w:r>
+        <w:t xml:space="preserve">usernames and passwords from tests XII and XIII. </w:t>
+      </w:r>
+      <w:r>
+        <w:t>We check if the login failed by checking the authenticated variable.</w:t>
+      </w:r>
+    </w:p>
+    <w:p>
+      <w:pPr>
+        <w:pStyle w:val="ListParagraph"/>
+        <w:numPr>
+          <w:ilvl w:val="0"/>
+          <w:numId w:val="8"/>
+        </w:numPr>
+      </w:pPr>
+      <w:r>
+        <w:t>Displaying chat users</w:t>
+      </w:r>
+    </w:p>
+    <w:p>
+      <w:pPr>
+        <w:pStyle w:val="ListParagraph"/>
+        <w:numPr>
+          <w:ilvl w:val="1"/>
+          <w:numId w:val="8"/>
         </w:numPr>
       </w:pPr>
       <w:r>
         <w:t xml:space="preserve">Test case: </w:t>
       </w:r>
       <w:r>
-        <w:t xml:space="preserve"> Creating a Supervisor object</w:t>
-      </w:r>
-      <w:r>
-        <w:t xml:space="preserve"> and setting its active </w:t>
-      </w:r>
-      <w:proofErr w:type="spellStart"/>
-      <w:r>
-        <w:t>ChatRoom</w:t>
-      </w:r>
-      <w:proofErr w:type="spellEnd"/>
-      <w:r>
-        <w:t xml:space="preserve"> using the </w:t>
-      </w:r>
-      <w:proofErr w:type="spellStart"/>
-      <w:proofErr w:type="gramStart"/>
-      <w:r>
-        <w:t>getActiveChatRoom</w:t>
-      </w:r>
-      <w:proofErr w:type="spellEnd"/>
-      <w:r>
-        <w:t>(</w:t>
-      </w:r>
-      <w:proofErr w:type="gramEnd"/>
-      <w:r>
-        <w:t xml:space="preserve">) method. If the attribute changes from null to </w:t>
-      </w:r>
-      <w:proofErr w:type="spellStart"/>
-      <w:proofErr w:type="gramStart"/>
-      <w:r>
-        <w:t>getActiveChatRoom</w:t>
-      </w:r>
-      <w:proofErr w:type="spellEnd"/>
-      <w:r>
-        <w:t>(</w:t>
-      </w:r>
-      <w:proofErr w:type="gramEnd"/>
-      <w:r>
-        <w:t>)’s input, we know the method is working</w:t>
-      </w:r>
-      <w:r>
-        <w:t>.</w:t>
-      </w:r>
-    </w:p>
-    <w:p>
-      <w:pPr>
-        <w:pStyle w:val="ListParagraph"/>
-        <w:numPr>
-          <w:ilvl w:val="0"/>
-          <w:numId w:val="4"/>
-        </w:numPr>
-      </w:pPr>
-      <w:r>
-        <w:t>Name getter</w:t>
-      </w:r>
-    </w:p>
-    <w:p>
-      <w:pPr>
-        <w:pStyle w:val="ListParagraph"/>
-        <w:numPr>
-          <w:ilvl w:val="0"/>
-          <w:numId w:val="7"/>
-        </w:numPr>
-      </w:pPr>
-      <w:r>
-        <w:t>Test case: Creating a Supervisor object and invoking</w:t>
-      </w:r>
-      <w:r>
-        <w:t xml:space="preserve"> </w:t>
-      </w:r>
-      <w:proofErr w:type="gramStart"/>
-      <w:r>
-        <w:t xml:space="preserve">the  </w:t>
-      </w:r>
-      <w:proofErr w:type="spellStart"/>
-      <w:r>
-        <w:t>getName</w:t>
-      </w:r>
-      <w:proofErr w:type="spellEnd"/>
-      <w:proofErr w:type="gramEnd"/>
-      <w:r>
-        <w:t xml:space="preserve">() method on the object. </w:t>
-      </w:r>
-    </w:p>
-    <w:p>
-      <w:pPr>
-        <w:pStyle w:val="ListParagraph"/>
-        <w:numPr>
-          <w:ilvl w:val="0"/>
-          <w:numId w:val="4"/>
-        </w:numPr>
-      </w:pPr>
-      <w:r>
-        <w:t>Password getter</w:t>
-      </w:r>
-    </w:p>
-    <w:p>
-      <w:pPr>
-        <w:pStyle w:val="ListParagraph"/>
-        <w:numPr>
-          <w:ilvl w:val="0"/>
-          <w:numId w:val="7"/>
-        </w:numPr>
-      </w:pPr>
-      <w:r>
-        <w:t xml:space="preserve">Test case: Creating a Supervisor object and invoking </w:t>
-      </w:r>
-      <w:proofErr w:type="gramStart"/>
-      <w:r>
-        <w:t xml:space="preserve">the  </w:t>
-      </w:r>
-      <w:proofErr w:type="spellStart"/>
-      <w:r>
-        <w:t>getPassword</w:t>
-      </w:r>
-      <w:proofErr w:type="spellEnd"/>
-      <w:proofErr w:type="gramEnd"/>
-      <w:r>
-        <w:t xml:space="preserve">() method on the object. </w:t>
-      </w:r>
-    </w:p>
-    <w:p>
-      <w:pPr>
-        <w:pStyle w:val="ListParagraph"/>
-        <w:ind w:left="1080"/>
-      </w:pPr>
-    </w:p>
-    <w:p/>
-    <w:p>
-      <w:r>
-        <w:t xml:space="preserve">4. </w:t>
-      </w:r>
-      <w:proofErr w:type="spellStart"/>
-      <w:r>
-        <w:t>ChatRoom</w:t>
-      </w:r>
-      <w:proofErr w:type="spellEnd"/>
-    </w:p>
-    <w:p>
-      <w:pPr>
-        <w:pStyle w:val="ListParagraph"/>
-        <w:numPr>
-          <w:ilvl w:val="0"/>
-          <w:numId w:val="5"/>
-        </w:numPr>
-      </w:pPr>
-      <w:r>
-        <w:t>Adding Users/Supervisors</w:t>
-      </w:r>
-    </w:p>
-    <w:p>
-      <w:pPr>
-        <w:pStyle w:val="ListParagraph"/>
-        <w:numPr>
-          <w:ilvl w:val="0"/>
-          <w:numId w:val="5"/>
-        </w:numPr>
-      </w:pPr>
-      <w:r>
-        <w:t>Room name getter</w:t>
-      </w:r>
-    </w:p>
-    <w:p>
-      <w:pPr>
-        <w:pStyle w:val="ListParagraph"/>
-        <w:numPr>
-          <w:ilvl w:val="0"/>
-          <w:numId w:val="5"/>
-        </w:numPr>
-      </w:pPr>
-      <w:r>
-        <w:t>Lock preventing access by new participants</w:t>
-      </w:r>
-    </w:p>
-    <w:p>
-      <w:pPr>
-        <w:pStyle w:val="ListParagraph"/>
-        <w:numPr>
-          <w:ilvl w:val="0"/>
-          <w:numId w:val="5"/>
-        </w:numPr>
-      </w:pPr>
-      <w:r>
-        <w:t>Locking the room</w:t>
-      </w:r>
-    </w:p>
-    <w:p>
-      <w:pPr>
-        <w:pStyle w:val="ListParagraph"/>
-        <w:numPr>
-          <w:ilvl w:val="0"/>
-          <w:numId w:val="5"/>
-        </w:numPr>
-      </w:pPr>
-      <w:r>
-        <w:t>Unlocking the room</w:t>
-      </w:r>
-    </w:p>
-    <w:p>
-      <w:pPr>
-        <w:pStyle w:val="ListParagraph"/>
-        <w:numPr>
-          <w:ilvl w:val="0"/>
-          <w:numId w:val="5"/>
-        </w:numPr>
-      </w:pPr>
-      <w:r>
-        <w:t>Removing Users/Supervisors</w:t>
-      </w:r>
-    </w:p>
-    <w:p>
-      <w:pPr>
-        <w:pStyle w:val="ListParagraph"/>
-        <w:numPr>
-          <w:ilvl w:val="0"/>
-          <w:numId w:val="5"/>
-        </w:numPr>
-      </w:pPr>
-      <w:r>
-        <w:t>Active user count getter</w:t>
-      </w:r>
-    </w:p>
-    <w:p>
-      <w:pPr>
-        <w:pStyle w:val="ListParagraph"/>
-        <w:numPr>
-          <w:ilvl w:val="0"/>
-          <w:numId w:val="5"/>
-        </w:numPr>
-      </w:pPr>
-      <w:r>
-        <w:t>Incrementing the active user count</w:t>
-      </w:r>
-    </w:p>
-    <w:p>
-      <w:pPr>
-        <w:pStyle w:val="ListParagraph"/>
-        <w:numPr>
-          <w:ilvl w:val="0"/>
-          <w:numId w:val="5"/>
-        </w:numPr>
-      </w:pPr>
-      <w:r>
-        <w:t>Decrementing the active user count</w:t>
-      </w:r>
-    </w:p>
-    <w:p/>
+        <w:t xml:space="preserve">Login, create a new room, and display the chat users using the displayChatUsers() method. The returned message from the server should have a text </w:t>
+      </w:r>
+      <w:r>
+        <w:t>of “CurrentUsers\n*username*\n”.</w:t>
+      </w:r>
+    </w:p>
+    <w:p>
+      <w:pPr>
+        <w:pStyle w:val="ListParagraph"/>
+        <w:numPr>
+          <w:ilvl w:val="0"/>
+          <w:numId w:val="8"/>
+        </w:numPr>
+      </w:pPr>
+      <w:r>
+        <w:t>Logging out</w:t>
+      </w:r>
+    </w:p>
+    <w:p>
+      <w:pPr>
+        <w:pStyle w:val="ListParagraph"/>
+        <w:numPr>
+          <w:ilvl w:val="1"/>
+          <w:numId w:val="8"/>
+        </w:numPr>
+      </w:pPr>
+      <w:r>
+        <w:t xml:space="preserve">Test case: Login and logout using the logout() method. We can test </w:t>
+      </w:r>
+      <w:r>
+        <w:t xml:space="preserve">this worked by checking if the client socket is closed. </w:t>
+      </w:r>
+    </w:p>
+    <w:p>
+      <w:pPr>
+        <w:pStyle w:val="ListParagraph"/>
+        <w:numPr>
+          <w:ilvl w:val="0"/>
+          <w:numId w:val="8"/>
+        </w:numPr>
+      </w:pPr>
+      <w:r>
+        <w:t>Testing authentication when logging in</w:t>
+      </w:r>
+    </w:p>
+    <w:p>
+      <w:pPr>
+        <w:pStyle w:val="ListParagraph"/>
+        <w:numPr>
+          <w:ilvl w:val="1"/>
+          <w:numId w:val="8"/>
+        </w:numPr>
+      </w:pPr>
+      <w:r>
+        <w:t>Test case: Login with invalid credentials</w:t>
+      </w:r>
+      <w:r>
+        <w:t>. Use the getAuthenticated() method to ensure that authenticated is false.</w:t>
+      </w:r>
+    </w:p>
+    <w:p>
+      <w:pPr>
+        <w:pStyle w:val="ListParagraph"/>
+        <w:numPr>
+          <w:ilvl w:val="0"/>
+          <w:numId w:val="8"/>
+        </w:numPr>
+      </w:pPr>
+      <w:r>
+        <w:t>Setting current room</w:t>
+      </w:r>
+    </w:p>
+    <w:p>
+      <w:pPr>
+        <w:pStyle w:val="ListParagraph"/>
+        <w:numPr>
+          <w:ilvl w:val="1"/>
+          <w:numId w:val="8"/>
+        </w:numPr>
+      </w:pPr>
+      <w:r>
+        <w:t xml:space="preserve">Test case: Set the current room using the </w:t>
+      </w:r>
+      <w:r>
+        <w:t>setCurrRoom() method. Use the getCurrRoom() function to test that the currentRoom variable was changed.</w:t>
+      </w:r>
+    </w:p>
+    <w:p>
+      <w:pPr>
+        <w:pStyle w:val="ListParagraph"/>
+        <w:numPr>
+          <w:ilvl w:val="0"/>
+          <w:numId w:val="8"/>
+        </w:numPr>
+      </w:pPr>
+      <w:r>
+        <w:t>Getting current room</w:t>
+      </w:r>
+    </w:p>
+    <w:p>
+      <w:pPr>
+        <w:pStyle w:val="ListParagraph"/>
+        <w:numPr>
+          <w:ilvl w:val="1"/>
+          <w:numId w:val="8"/>
+        </w:numPr>
+      </w:pPr>
+      <w:r>
+        <w:t xml:space="preserve">Test case: </w:t>
+      </w:r>
+      <w:r>
+        <w:t xml:space="preserve">Test the getCurrRoom() function because the constructor doesn’t </w:t>
+      </w:r>
+      <w:r>
+        <w:t>initialize it, it should be null.</w:t>
+      </w:r>
+    </w:p>
     <w:p>
       <w:pPr>
         <w:rPr>
@@ -643,21 +1242,14 @@
     </w:p>
     <w:p>
       <w:r>
+        <w:lastRenderedPageBreak/>
         <w:t xml:space="preserve">3. </w:t>
       </w:r>
       <w:r>
         <w:t>Open and then r</w:t>
       </w:r>
       <w:r>
-        <w:t xml:space="preserve">ight-click the project in Eclipse’s Project Explorer and go to Properties &gt; Java Build Path &gt; Libraries and right-click on </w:t>
-      </w:r>
-      <w:proofErr w:type="spellStart"/>
-      <w:r>
-        <w:t>Classpath</w:t>
-      </w:r>
-      <w:proofErr w:type="spellEnd"/>
-      <w:r>
-        <w:t xml:space="preserve">. Then, on the right side of that window, select “Add Library” and then select JUnit &gt; JUnit 5. Click “Finish” in the pop-up window and then “Apply and Close” </w:t>
+        <w:t xml:space="preserve">ight-click the project in Eclipse’s Project Explorer and go to Properties &gt; Java Build Path &gt; Libraries and right-click on Classpath. Then, on the right side of that window, select “Add Library” and then select JUnit &gt; JUnit 5. Click “Finish” in the pop-up window and then “Apply and Close” </w:t>
       </w:r>
     </w:p>
     <w:p>
@@ -665,20 +1257,80 @@
         <w:t xml:space="preserve">4. </w:t>
       </w:r>
       <w:r>
-        <w:t>Double-click the project in the Eclipse File Explorer so that the project directory expands. Double-click “</w:t>
-      </w:r>
-      <w:proofErr w:type="spellStart"/>
-      <w:r>
-        <w:t>src</w:t>
-      </w:r>
-      <w:proofErr w:type="spellEnd"/>
-      <w:r>
-        <w:t>”. Then, double-click “(default package)” so that all the .java files are displayed in the File Explorer.</w:t>
-      </w:r>
-    </w:p>
-    <w:p>
-      <w:r>
-        <w:t>5. Right click “AllTests.java” and then select Run As &gt; JUnit Test. The tests will then run.</w:t>
+        <w:t>Double-click the project in the Eclipse File Explorer so that the project directory expands. Double-click “src”. Then, double-click “(default package)” so that all the .java files are displayed in the File Explorer.</w:t>
+      </w:r>
+    </w:p>
+    <w:p>
+      <w:r>
+        <w:t xml:space="preserve">5. Right click “(default package)” </w:t>
+      </w:r>
+      <w:r>
+        <w:t xml:space="preserve">, hover over </w:t>
+      </w:r>
+      <w:r>
+        <w:t>the ‘Show In’ option and click ‘System explorer.’</w:t>
+      </w:r>
+      <w:r>
+        <w:t xml:space="preserve"> Open the ‘src’ folder in the directory</w:t>
+      </w:r>
+      <w:r>
+        <w:t xml:space="preserve">. Right click inside the ‘src’ directory </w:t>
+      </w:r>
+      <w:r>
+        <w:t xml:space="preserve">to open a ‘GIT Bash Here’. </w:t>
+      </w:r>
+      <w:r>
+        <w:t xml:space="preserve"> Compile the Server</w:t>
+      </w:r>
+      <w:r>
+        <w:t xml:space="preserve">.java file by </w:t>
+      </w:r>
+      <w:r>
+        <w:t xml:space="preserve">inputting “javac Server.java” then </w:t>
+      </w:r>
+      <w:r>
+        <w:t>run the server by inputting “java Server”.</w:t>
+      </w:r>
+    </w:p>
+    <w:p>
+      <w:r>
+        <w:t>6</w:t>
+      </w:r>
+      <w:r>
+        <w:t>.</w:t>
+      </w:r>
+      <w:r>
+        <w:t xml:space="preserve"> </w:t>
+      </w:r>
+      <w:r>
+        <w:t>Back in eclipse, r</w:t>
+      </w:r>
+      <w:r>
+        <w:t>ight click “AllTests.java” and then select Run As &gt; JUnit Test. The tests will then run.</w:t>
+      </w:r>
+      <w:r>
+        <w:t xml:space="preserve"> NOTE: </w:t>
+      </w:r>
+      <w:r>
+        <w:t>W</w:t>
+      </w:r>
+      <w:r>
+        <w:t xml:space="preserve">hen retesting, restart the server by </w:t>
+      </w:r>
+      <w:r>
+        <w:t xml:space="preserve">terminating the current running server with the </w:t>
+      </w:r>
+      <w:r>
+        <w:t>key inputs:</w:t>
+      </w:r>
+      <w:r>
+        <w:t xml:space="preserve"> CTRL-C and </w:t>
+      </w:r>
+      <w:r>
+        <w:t>inputting “java Server” in the GIT Bash again.</w:t>
+      </w:r>
+      <w:r>
+        <w:t xml:space="preserve"> Then repeat Step 6.</w:t>
       </w:r>
     </w:p>
     <w:sectPr>
@@ -1146,6 +1798,92 @@
     </w:lvl>
   </w:abstractNum>
   <w:abstractNum w:abstractNumId="4" w15:restartNumberingAfterBreak="0">
+    <w:nsid w:val="2F7C6FC8"/>
+    <w:multiLevelType w:val="hybridMultilevel"/>
+    <w:tmpl w:val="43AEBF48"/>
+    <w:lvl w:ilvl="0" w:tplc="FFFFFFFF">
+      <w:start w:val="1"/>
+      <w:numFmt w:val="upperRoman"/>
+      <w:lvlText w:val="%1."/>
+      <w:lvlJc w:val="right"/>
+      <w:pPr>
+        <w:ind w:left="720" w:hanging="360"/>
+      </w:pPr>
+    </w:lvl>
+    <w:lvl w:ilvl="1" w:tplc="FFFFFFFF">
+      <w:start w:val="1"/>
+      <w:numFmt w:val="lowerLetter"/>
+      <w:lvlText w:val="%2."/>
+      <w:lvlJc w:val="left"/>
+      <w:pPr>
+        <w:ind w:left="1440" w:hanging="360"/>
+      </w:pPr>
+    </w:lvl>
+    <w:lvl w:ilvl="2" w:tplc="FFFFFFFF" w:tentative="1">
+      <w:start w:val="1"/>
+      <w:numFmt w:val="lowerRoman"/>
+      <w:lvlText w:val="%3."/>
+      <w:lvlJc w:val="right"/>
+      <w:pPr>
+        <w:ind w:left="2160" w:hanging="180"/>
+      </w:pPr>
+    </w:lvl>
+    <w:lvl w:ilvl="3" w:tplc="FFFFFFFF" w:tentative="1">
+      <w:start w:val="1"/>
+      <w:numFmt w:val="decimal"/>
+      <w:lvlText w:val="%4."/>
+      <w:lvlJc w:val="left"/>
+      <w:pPr>
+        <w:ind w:left="2880" w:hanging="360"/>
+      </w:pPr>
+    </w:lvl>
+    <w:lvl w:ilvl="4" w:tplc="FFFFFFFF" w:tentative="1">
+      <w:start w:val="1"/>
+      <w:numFmt w:val="lowerLetter"/>
+      <w:lvlText w:val="%5."/>
+      <w:lvlJc w:val="left"/>
+      <w:pPr>
+        <w:ind w:left="3600" w:hanging="360"/>
+      </w:pPr>
+    </w:lvl>
+    <w:lvl w:ilvl="5" w:tplc="FFFFFFFF" w:tentative="1">
+      <w:start w:val="1"/>
+      <w:numFmt w:val="lowerRoman"/>
+      <w:lvlText w:val="%6."/>
+      <w:lvlJc w:val="right"/>
+      <w:pPr>
+        <w:ind w:left="4320" w:hanging="180"/>
+      </w:pPr>
+    </w:lvl>
+    <w:lvl w:ilvl="6" w:tplc="FFFFFFFF" w:tentative="1">
+      <w:start w:val="1"/>
+      <w:numFmt w:val="decimal"/>
+      <w:lvlText w:val="%7."/>
+      <w:lvlJc w:val="left"/>
+      <w:pPr>
+        <w:ind w:left="5040" w:hanging="360"/>
+      </w:pPr>
+    </w:lvl>
+    <w:lvl w:ilvl="7" w:tplc="FFFFFFFF" w:tentative="1">
+      <w:start w:val="1"/>
+      <w:numFmt w:val="lowerLetter"/>
+      <w:lvlText w:val="%8."/>
+      <w:lvlJc w:val="left"/>
+      <w:pPr>
+        <w:ind w:left="5760" w:hanging="360"/>
+      </w:pPr>
+    </w:lvl>
+    <w:lvl w:ilvl="8" w:tplc="FFFFFFFF" w:tentative="1">
+      <w:start w:val="1"/>
+      <w:numFmt w:val="lowerRoman"/>
+      <w:lvlText w:val="%9."/>
+      <w:lvlJc w:val="right"/>
+      <w:pPr>
+        <w:ind w:left="6480" w:hanging="180"/>
+      </w:pPr>
+    </w:lvl>
+  </w:abstractNum>
+  <w:abstractNum w:abstractNumId="5" w15:restartNumberingAfterBreak="0">
     <w:nsid w:val="338F2896"/>
     <w:multiLevelType w:val="hybridMultilevel"/>
     <w:tmpl w:val="DAE28B38"/>
@@ -1258,7 +1996,7 @@
       </w:rPr>
     </w:lvl>
   </w:abstractNum>
-  <w:abstractNum w:abstractNumId="5" w15:restartNumberingAfterBreak="0">
+  <w:abstractNum w:abstractNumId="6" w15:restartNumberingAfterBreak="0">
     <w:nsid w:val="3B2E0EE5"/>
     <w:multiLevelType w:val="hybridMultilevel"/>
     <w:tmpl w:val="43AEBF48"/>
@@ -1344,7 +2082,7 @@
       </w:pPr>
     </w:lvl>
   </w:abstractNum>
-  <w:abstractNum w:abstractNumId="6" w15:restartNumberingAfterBreak="0">
+  <w:abstractNum w:abstractNumId="7" w15:restartNumberingAfterBreak="0">
     <w:nsid w:val="532B59D5"/>
     <w:multiLevelType w:val="hybridMultilevel"/>
     <w:tmpl w:val="02D89404"/>
@@ -1461,7 +2199,7 @@
     <w:abstractNumId w:val="2"/>
   </w:num>
   <w:num w:numId="2" w16cid:durableId="1979647">
-    <w:abstractNumId w:val="6"/>
+    <w:abstractNumId w:val="7"/>
   </w:num>
   <w:num w:numId="3" w16cid:durableId="1948006923">
     <w:abstractNumId w:val="3"/>
@@ -1470,12 +2208,15 @@
     <w:abstractNumId w:val="1"/>
   </w:num>
   <w:num w:numId="5" w16cid:durableId="835799533">
-    <w:abstractNumId w:val="5"/>
+    <w:abstractNumId w:val="6"/>
   </w:num>
   <w:num w:numId="6" w16cid:durableId="1916086415">
     <w:abstractNumId w:val="0"/>
   </w:num>
   <w:num w:numId="7" w16cid:durableId="937757928">
+    <w:abstractNumId w:val="5"/>
+  </w:num>
+  <w:num w:numId="8" w16cid:durableId="751581548">
     <w:abstractNumId w:val="4"/>
   </w:num>
 </w:numbering>

</xml_diff>